<commit_message>
updates portfolio project module 8 assignment
</commit_message>
<xml_diff>
--- a/Mod7PortfolioMilestone/Mod7PortfolioMilestone_Fritz.docx
+++ b/Mod7PortfolioMilestone/Mod7PortfolioMilestone_Fritz.docx
@@ -357,6 +357,7 @@
       <w:r>
         <w:rPr>
           <w:rFonts w:ascii="Times New Roman" w:hAnsi="Times New Roman" w:cs="Times New Roman"/>
+          <w:noProof/>
           <w:sz w:val="24"/>
           <w:szCs w:val="24"/>
         </w:rPr>
@@ -431,62 +432,7 @@
           <w:szCs w:val="24"/>
         </w:rPr>
         <w:tab/>
-      </w:r>
-      <w:r>
-        <w:rPr>
-          <w:rFonts w:ascii="Times New Roman" w:hAnsi="Times New Roman" w:cs="Times New Roman"/>
-          <w:sz w:val="24"/>
-          <w:szCs w:val="24"/>
-        </w:rPr>
-        <w:t xml:space="preserve">Even though concurrency can improve responsiveness and throughput, it can also reduce performance when the work done by each thread is small. Creating threads has overhead </w:t>
-      </w:r>
-      <w:r>
-        <w:rPr>
-          <w:rFonts w:ascii="Times New Roman" w:hAnsi="Times New Roman" w:cs="Times New Roman"/>
-          <w:sz w:val="24"/>
-          <w:szCs w:val="24"/>
-        </w:rPr>
-        <w:t xml:space="preserve">as they need </w:t>
-      </w:r>
-      <w:r>
-        <w:rPr>
-          <w:rFonts w:ascii="Times New Roman" w:hAnsi="Times New Roman" w:cs="Times New Roman"/>
-          <w:sz w:val="24"/>
-          <w:szCs w:val="24"/>
-        </w:rPr>
-        <w:t>memory for stacks,</w:t>
-      </w:r>
-      <w:r>
-        <w:rPr>
-          <w:rFonts w:ascii="Times New Roman" w:hAnsi="Times New Roman" w:cs="Times New Roman"/>
-          <w:sz w:val="24"/>
-          <w:szCs w:val="24"/>
-        </w:rPr>
-        <w:t xml:space="preserve"> have</w:t>
-      </w:r>
-      <w:r>
-        <w:rPr>
-          <w:rFonts w:ascii="Times New Roman" w:hAnsi="Times New Roman" w:cs="Times New Roman"/>
-          <w:sz w:val="24"/>
-          <w:szCs w:val="24"/>
-        </w:rPr>
-        <w:t xml:space="preserve"> scheduling costs, and </w:t>
-      </w:r>
-      <w:r>
-        <w:rPr>
-          <w:rFonts w:ascii="Times New Roman" w:hAnsi="Times New Roman" w:cs="Times New Roman"/>
-          <w:sz w:val="24"/>
-          <w:szCs w:val="24"/>
-        </w:rPr>
-        <w:t xml:space="preserve">can allow for </w:t>
-      </w:r>
-      <w:r>
-        <w:rPr>
-          <w:rFonts w:ascii="Times New Roman" w:hAnsi="Times New Roman" w:cs="Times New Roman"/>
-          <w:sz w:val="24"/>
-          <w:szCs w:val="24"/>
-        </w:rPr>
-        <w:t xml:space="preserve">frequent context switching can slow execution. In this application, the biggest limiter is </w:t>
+        <w:t xml:space="preserve">Even though concurrency can improve responsiveness and throughput, it can also reduce performance when the work done by each thread is small. Creating threads has overhead as they need memory for stacks, have scheduling costs, and can allow for frequent context switching can slow execution. In this application, the biggest limiter is </w:t>
       </w:r>
       <w:r>
         <w:rPr>
@@ -502,7 +448,25 @@
           <w:sz w:val="24"/>
           <w:szCs w:val="24"/>
         </w:rPr>
-        <w:t xml:space="preserve"> console output writing to std::cout </w:t>
+        <w:t xml:space="preserve"> console output writing to std::</w:t>
+      </w:r>
+      <w:proofErr w:type="spellStart"/>
+      <w:r>
+        <w:rPr>
+          <w:rFonts w:ascii="Times New Roman" w:hAnsi="Times New Roman" w:cs="Times New Roman"/>
+          <w:sz w:val="24"/>
+          <w:szCs w:val="24"/>
+        </w:rPr>
+        <w:t>cout</w:t>
+      </w:r>
+      <w:proofErr w:type="spellEnd"/>
+      <w:r>
+        <w:rPr>
+          <w:rFonts w:ascii="Times New Roman" w:hAnsi="Times New Roman" w:cs="Times New Roman"/>
+          <w:sz w:val="24"/>
+          <w:szCs w:val="24"/>
+        </w:rPr>
+        <w:t xml:space="preserve"> </w:t>
       </w:r>
       <w:r>
         <w:rPr>
@@ -598,7 +562,25 @@
           <w:sz w:val="24"/>
           <w:szCs w:val="24"/>
         </w:rPr>
-        <w:t xml:space="preserve"> shared state and prevents interleaved output, it can create lock contention if many threads compete for the same lock. Using a std::condition_variable helps performance compared to </w:t>
+        <w:t xml:space="preserve"> shared state and prevents interleaved output, it can create lock contention if many threads compete for the same lock. Using a std::</w:t>
+      </w:r>
+      <w:proofErr w:type="spellStart"/>
+      <w:r>
+        <w:rPr>
+          <w:rFonts w:ascii="Times New Roman" w:hAnsi="Times New Roman" w:cs="Times New Roman"/>
+          <w:sz w:val="24"/>
+          <w:szCs w:val="24"/>
+        </w:rPr>
+        <w:t>condition_variable</w:t>
+      </w:r>
+      <w:proofErr w:type="spellEnd"/>
+      <w:r>
+        <w:rPr>
+          <w:rFonts w:ascii="Times New Roman" w:hAnsi="Times New Roman" w:cs="Times New Roman"/>
+          <w:sz w:val="24"/>
+          <w:szCs w:val="24"/>
+        </w:rPr>
+        <w:t xml:space="preserve"> helps performance compared to </w:t>
       </w:r>
       <w:r>
         <w:rPr>
@@ -642,7 +624,43 @@
           <w:sz w:val="24"/>
           <w:szCs w:val="24"/>
         </w:rPr>
-        <w:t>trings are a common source of vulnerabilities in C++ programs, especially when user input is involved. The most dangerous issues occur with C-style strings (char[]) and unsafe functions like strcpy, sprintf, or gets,</w:t>
+        <w:t xml:space="preserve">trings are a common source of vulnerabilities in C++ programs, especially when user input is involved. The most dangerous issues occur with C-style strings (char[]) and unsafe functions like </w:t>
+      </w:r>
+      <w:proofErr w:type="spellStart"/>
+      <w:r>
+        <w:rPr>
+          <w:rFonts w:ascii="Times New Roman" w:hAnsi="Times New Roman" w:cs="Times New Roman"/>
+          <w:sz w:val="24"/>
+          <w:szCs w:val="24"/>
+        </w:rPr>
+        <w:t>strcpy</w:t>
+      </w:r>
+      <w:proofErr w:type="spellEnd"/>
+      <w:r>
+        <w:rPr>
+          <w:rFonts w:ascii="Times New Roman" w:hAnsi="Times New Roman" w:cs="Times New Roman"/>
+          <w:sz w:val="24"/>
+          <w:szCs w:val="24"/>
+        </w:rPr>
+        <w:t xml:space="preserve">, </w:t>
+      </w:r>
+      <w:proofErr w:type="spellStart"/>
+      <w:r>
+        <w:rPr>
+          <w:rFonts w:ascii="Times New Roman" w:hAnsi="Times New Roman" w:cs="Times New Roman"/>
+          <w:sz w:val="24"/>
+          <w:szCs w:val="24"/>
+        </w:rPr>
+        <w:t>sprintf</w:t>
+      </w:r>
+      <w:proofErr w:type="spellEnd"/>
+      <w:r>
+        <w:rPr>
+          <w:rFonts w:ascii="Times New Roman" w:hAnsi="Times New Roman" w:cs="Times New Roman"/>
+          <w:sz w:val="24"/>
+          <w:szCs w:val="24"/>
+        </w:rPr>
+        <w:t>, or gets,</w:t>
       </w:r>
       <w:r>
         <w:rPr>
@@ -674,7 +692,43 @@
           <w:sz w:val="24"/>
           <w:szCs w:val="24"/>
         </w:rPr>
-        <w:t xml:space="preserve">-string vulnerability for example, passing user-controlled input directly as a format specifier to printf. While this counter program uses std::cout and does not accept user input, in a realistic version where a user provides values or labels, the program should use std::string and safe formatting, validate and sanitize any input, and avoid converting to raw C strings unless necessary. Additionally, even std::string can be misused </w:t>
+        <w:t xml:space="preserve">-string vulnerability for example, passing user-controlled input directly as a format specifier to </w:t>
+      </w:r>
+      <w:proofErr w:type="spellStart"/>
+      <w:r>
+        <w:rPr>
+          <w:rFonts w:ascii="Times New Roman" w:hAnsi="Times New Roman" w:cs="Times New Roman"/>
+          <w:sz w:val="24"/>
+          <w:szCs w:val="24"/>
+        </w:rPr>
+        <w:t>printf</w:t>
+      </w:r>
+      <w:proofErr w:type="spellEnd"/>
+      <w:r>
+        <w:rPr>
+          <w:rFonts w:ascii="Times New Roman" w:hAnsi="Times New Roman" w:cs="Times New Roman"/>
+          <w:sz w:val="24"/>
+          <w:szCs w:val="24"/>
+        </w:rPr>
+        <w:t>. While this counter program uses std::</w:t>
+      </w:r>
+      <w:proofErr w:type="spellStart"/>
+      <w:r>
+        <w:rPr>
+          <w:rFonts w:ascii="Times New Roman" w:hAnsi="Times New Roman" w:cs="Times New Roman"/>
+          <w:sz w:val="24"/>
+          <w:szCs w:val="24"/>
+        </w:rPr>
+        <w:t>cout</w:t>
+      </w:r>
+      <w:proofErr w:type="spellEnd"/>
+      <w:r>
+        <w:rPr>
+          <w:rFonts w:ascii="Times New Roman" w:hAnsi="Times New Roman" w:cs="Times New Roman"/>
+          <w:sz w:val="24"/>
+          <w:szCs w:val="24"/>
+        </w:rPr>
+        <w:t xml:space="preserve"> and does not accept user input, in a realistic version where a user provides values or labels, the program should use std::string and safe formatting, validate and sanitize any input, and avoid converting to raw C strings unless necessary. Additionally, even std::string can be misused </w:t>
       </w:r>
       <w:r>
         <w:rPr>
@@ -757,7 +811,25 @@
           <w:sz w:val="24"/>
           <w:szCs w:val="24"/>
         </w:rPr>
-        <w:t>counter and reachedTwenty. The main security</w:t>
+        <w:t xml:space="preserve">counter and </w:t>
+      </w:r>
+      <w:proofErr w:type="spellStart"/>
+      <w:r>
+        <w:rPr>
+          <w:rFonts w:ascii="Times New Roman" w:hAnsi="Times New Roman" w:cs="Times New Roman"/>
+          <w:sz w:val="24"/>
+          <w:szCs w:val="24"/>
+        </w:rPr>
+        <w:t>reachedTwenty</w:t>
+      </w:r>
+      <w:proofErr w:type="spellEnd"/>
+      <w:r>
+        <w:rPr>
+          <w:rFonts w:ascii="Times New Roman" w:hAnsi="Times New Roman" w:cs="Times New Roman"/>
+          <w:sz w:val="24"/>
+          <w:szCs w:val="24"/>
+        </w:rPr>
+        <w:t>. The main security</w:t>
       </w:r>
       <w:r>
         <w:rPr>
@@ -941,15 +1013,33 @@
           <w:sz w:val="24"/>
           <w:szCs w:val="24"/>
         </w:rPr>
-        <w:t xml:space="preserve"> might be applicable</w:t>
-      </w:r>
-      <w:r>
-        <w:rPr>
-          <w:rFonts w:ascii="Times New Roman" w:hAnsi="Times New Roman" w:cs="Times New Roman"/>
-          <w:sz w:val="24"/>
-          <w:szCs w:val="24"/>
-        </w:rPr>
-        <w:t>, and us</w:t>
+        <w:t xml:space="preserve"> might be </w:t>
+      </w:r>
+      <w:proofErr w:type="gramStart"/>
+      <w:r>
+        <w:rPr>
+          <w:rFonts w:ascii="Times New Roman" w:hAnsi="Times New Roman" w:cs="Times New Roman"/>
+          <w:sz w:val="24"/>
+          <w:szCs w:val="24"/>
+        </w:rPr>
+        <w:t>applicable</w:t>
+      </w:r>
+      <w:r>
+        <w:rPr>
+          <w:rFonts w:ascii="Times New Roman" w:hAnsi="Times New Roman" w:cs="Times New Roman"/>
+          <w:sz w:val="24"/>
+          <w:szCs w:val="24"/>
+        </w:rPr>
+        <w:t>, and</w:t>
+      </w:r>
+      <w:proofErr w:type="gramEnd"/>
+      <w:r>
+        <w:rPr>
+          <w:rFonts w:ascii="Times New Roman" w:hAnsi="Times New Roman" w:cs="Times New Roman"/>
+          <w:sz w:val="24"/>
+          <w:szCs w:val="24"/>
+        </w:rPr>
+        <w:t xml:space="preserve"> us</w:t>
       </w:r>
       <w:r>
         <w:rPr>
@@ -5437,6 +5527,7 @@
   <w:style w:type="character" w:default="1" w:styleId="DefaultParagraphFont">
     <w:name w:val="Default Paragraph Font"/>
     <w:uiPriority w:val="1"/>
+    <w:semiHidden/>
     <w:unhideWhenUsed/>
   </w:style>
   <w:style w:type="table" w:default="1" w:styleId="TableNormal">

</xml_diff>